<commit_message>
change challenge 2 layout
</commit_message>
<xml_diff>
--- a/Data Science Triathlon.docx
+++ b/Data Science Triathlon.docx
@@ -21,6 +21,18 @@
       </w:r>
       <w:r>
         <w:t xml:space="preserve"> in each team</w:t>
+      </w:r>
+      <w:r>
+        <w:t xml:space="preserve">, also </w:t>
+      </w:r>
+      <w:r>
+        <w:t>delegate</w:t>
+      </w:r>
+      <w:r>
+        <w:t xml:space="preserve"> a </w:t>
+      </w:r>
+      <w:r>
+        <w:t>representative</w:t>
       </w:r>
     </w:p>
     <w:p>
@@ -132,12 +144,104 @@
         <w:t xml:space="preserve"> depends on difficulty </w:t>
       </w:r>
     </w:p>
-    <w:p>
+    <w:p/>
+    <w:p>
+      <w:r>
+        <w:t>Step2: Go to challenge 1</w:t>
+      </w:r>
+      <w:r>
+        <w:sym w:font="Wingdings" w:char="F0E0"/>
+      </w:r>
+      <w:r>
+        <w:t xml:space="preserve"> Folder “typeracer” </w:t>
+      </w:r>
+      <w:r>
+        <w:sym w:font="Wingdings" w:char="F0E0"/>
+      </w:r>
+      <w:r>
+        <w:t xml:space="preserve"> instruction.txt</w:t>
+      </w:r>
+    </w:p>
+    <w:p>
+      <w:r>
+        <w:tab/>
+        <w:t>In this challenge, all members must participate. Average score will be used.</w:t>
+      </w:r>
+    </w:p>
+    <w:p>
+      <w:r>
+        <w:tab/>
+        <w:t>Go to challenge 2</w:t>
+      </w:r>
+      <w:r>
+        <w:sym w:font="Wingdings" w:char="F0E0"/>
+      </w:r>
+      <w:r>
+        <w:t xml:space="preserve"> Folder “logicReasoning” </w:t>
+      </w:r>
+      <w:r>
+        <w:sym w:font="Wingdings" w:char="F0E0"/>
+      </w:r>
+      <w:r>
+        <w:t xml:space="preserve"> Questions</w:t>
+      </w:r>
+    </w:p>
+    <w:p>
+      <w:r>
+        <w:tab/>
+        <w:t>Go to challenge 3</w:t>
+      </w:r>
+      <w:r>
+        <w:sym w:font="Wingdings" w:char="F0E0"/>
+      </w:r>
+      <w:r>
+        <w:t xml:space="preserve"> Folder “coding” </w:t>
+      </w:r>
+      <w:r>
+        <w:sym w:font="Wingdings" w:char="F0E0"/>
+      </w:r>
+      <w:r>
+        <w:t xml:space="preserve"> compete</w:t>
+      </w:r>
+      <w:r>
+        <w:t xml:space="preserve"> </w:t>
+      </w:r>
+      <w:r>
+        <w:sym w:font="Wingdings" w:char="F0E0"/>
+      </w:r>
+      <w:r>
+        <w:t xml:space="preserve"> Q*.txt</w:t>
+      </w:r>
+    </w:p>
+    <w:p/>
+    <w:p>
+      <w:r>
+        <w:t xml:space="preserve">Step 3: </w:t>
+      </w:r>
+      <w:r>
+        <w:t xml:space="preserve"> Validate results</w:t>
+      </w:r>
+    </w:p>
+    <w:p>
+      <w:r>
+        <w:tab/>
+        <w:t>Challenge 2: team representative send their ppt results to other N-1 teams and get feedback from all N-1 teams, save results</w:t>
+      </w:r>
+    </w:p>
+    <w:p>
+      <w:r>
+        <w:tab/>
+        <w:t>Challenge 3: Will run the code directly</w:t>
+      </w:r>
       <w:bookmarkStart w:id="0" w:name="_GoBack"/>
       <w:bookmarkEnd w:id="0"/>
     </w:p>
     <w:p/>
-    <w:p/>
+    <w:p>
+      <w:r>
+        <w:t>Step 4: submit your results to liang.kuang@ihsmarkit.com</w:t>
+      </w:r>
+    </w:p>
     <w:p/>
     <w:p/>
     <w:p/>

</xml_diff>